<commit_message>
added link for WVD
</commit_message>
<xml_diff>
--- a/docs/projects/design1-FAQ.docx
+++ b/docs/projects/design1-FAQ.docx
@@ -53,7 +53,7 @@
         <w:pStyle w:val="Date"/>
       </w:pPr>
       <w:r>
-        <w:t xml:space="preserve">2023-09-25</w:t>
+        <w:t xml:space="preserve">2023-09-26</w:t>
       </w:r>
     </w:p>
     <w:bookmarkStart w:id="20" w:name="dont-forget-to-include-page-numbers"/>
@@ -277,7 +277,7 @@
       </w:r>
     </w:p>
     <w:bookmarkEnd w:id="24"/>
-    <w:bookmarkStart w:id="25" w:name="X3febc22cf247d1334847458d9bbc2a02a0810ac"/>
+    <w:bookmarkStart w:id="26" w:name="X3febc22cf247d1334847458d9bbc2a02a0810ac"/>
     <w:p>
       <w:pPr>
         <w:pStyle w:val="Heading3"/>
@@ -291,25 +291,154 @@
         <w:pStyle w:val="FirstParagraph"/>
       </w:pPr>
       <w:r>
-        <w:t xml:space="preserve">Depending on your ambient temperature and relative humidity, you can calculate the Water Vapor Density using this table. (citation is on the</w:t>
-      </w:r>
-      <w:r>
-        <w:t xml:space="preserve"> </w:t>
-      </w:r>
-      <w:r>
-        <w:t xml:space="preserve">“</w:t>
-      </w:r>
-      <w:r>
-        <w:t xml:space="preserve">Supplementary Readings</w:t>
-      </w:r>
-      <w:r>
-        <w:t xml:space="preserve">”</w:t>
-      </w:r>
-      <w:r>
-        <w:t xml:space="preserve"> </w:t>
-      </w:r>
-      <w:r>
-        <w:t xml:space="preserve">page). Look up the value for Water Vapor Density according to your temperature, and multiply by your relative humidity.</w:t>
+        <w:t xml:space="preserve">Depending on your ambient temperature and relative humidity, you can calculate the</w:t>
+      </w:r>
+      <w:r>
+        <w:t xml:space="preserve"> </w:t>
+      </w:r>
+      <w:hyperlink r:id="rId25">
+        <w:r>
+          <w:rPr>
+            <w:rStyle w:val="Hyperlink"/>
+          </w:rPr>
+          <w:t xml:space="preserve">Water Vapor Density using this table</w:t>
+        </w:r>
+      </w:hyperlink>
+      <w:r>
+        <w:t xml:space="preserve">. (Nave 20XX). Look up the value for Water Vapor Density according to your temperature, and multiply by your relative humidity.</w:t>
+      </w:r>
+    </w:p>
+    <w:p>
+      <w:pPr>
+        <w:pStyle w:val="BodyText"/>
+      </w:pPr>
+      <w:r>
+        <w:t xml:space="preserve">Note: g/m</w:t>
+      </w:r>
+      <m:oMath>
+        <m:sSup>
+          <m:e>
+            <m:r>
+              <m:t>​</m:t>
+            </m:r>
+          </m:e>
+          <m:sup>
+            <m:r>
+              <m:t>3</m:t>
+            </m:r>
+          </m:sup>
+        </m:sSup>
+      </m:oMath>
+      <w:r>
+        <w:t xml:space="preserve"> </w:t>
+      </w:r>
+      <w:r>
+        <w:t xml:space="preserve">works out to be mg/L: g/m</w:t>
+      </w:r>
+      <m:oMath>
+        <m:sSup>
+          <m:e>
+            <m:r>
+              <m:t>​</m:t>
+            </m:r>
+          </m:e>
+          <m:sup>
+            <m:r>
+              <m:t>3</m:t>
+            </m:r>
+          </m:sup>
+        </m:sSup>
+      </m:oMath>
+      <w:r>
+        <w:t xml:space="preserve"> </w:t>
+      </w:r>
+      <w:r>
+        <w:t xml:space="preserve">= g/(100cm)^3 = g/[</w:t>
+      </w:r>
+      <m:oMath>
+        <m:sSup>
+          <m:e>
+            <m:r>
+              <m:t>10</m:t>
+            </m:r>
+          </m:e>
+          <m:sup>
+            <m:r>
+              <m:t>6</m:t>
+            </m:r>
+          </m:sup>
+        </m:sSup>
+      </m:oMath>
+      <w:r>
+        <w:t xml:space="preserve">cm</w:t>
+      </w:r>
+      <m:oMath>
+        <m:sSup>
+          <m:e>
+            <m:r>
+              <m:t>​</m:t>
+            </m:r>
+          </m:e>
+          <m:sup>
+            <m:r>
+              <m:t>3</m:t>
+            </m:r>
+          </m:sup>
+        </m:sSup>
+      </m:oMath>
+      <w:r>
+        <w:t xml:space="preserve">] = mg/</w:t>
+      </w:r>
+      <m:oMath>
+        <m:sSup>
+          <m:e>
+            <m:r>
+              <m:t>10</m:t>
+            </m:r>
+          </m:e>
+          <m:sup>
+            <m:r>
+              <m:t>3</m:t>
+            </m:r>
+          </m:sup>
+        </m:sSup>
+      </m:oMath>
+      <w:r>
+        <w:t xml:space="preserve">cm</w:t>
+      </w:r>
+      <m:oMath>
+        <m:sSup>
+          <m:e>
+            <m:r>
+              <m:t>​</m:t>
+            </m:r>
+          </m:e>
+          <m:sup>
+            <m:r>
+              <m:t>3</m:t>
+            </m:r>
+          </m:sup>
+        </m:sSup>
+      </m:oMath>
+      <w:r>
+        <w:t xml:space="preserve"> </w:t>
+      </w:r>
+      <w:r>
+        <w:t xml:space="preserve">= mg/1000ml = mg/L</w:t>
+      </w:r>
+    </w:p>
+    <w:p>
+      <w:pPr>
+        <w:pStyle w:val="BodyText"/>
+      </w:pPr>
+      <w:r>
+        <w:t xml:space="preserve">Citation:</w:t>
+      </w:r>
+      <w:r>
+        <w:t xml:space="preserve"> </w:t>
+      </w:r>
+      <w:r>
+        <w:t xml:space="preserve">Nave, C. (20XX) Saturated Vapor Pressure, Density, for Water.Hyperphysics. Department of Physics and Astronomy, Georgia State University, http://hyperphysics.phy-astr.gsu.edu/Hbase/kinetic/watvap.html. Accessed Sept. XX 20XX.</w:t>
       </w:r>
     </w:p>
     <w:p>
@@ -811,124 +940,11 @@
           </m:sup>
         </m:sSup>
       </m:oMath>
-    </w:p>
-    <w:p>
-      <w:pPr>
-        <w:pStyle w:val="BodyText"/>
-      </w:pPr>
-      <w:r>
-        <w:t xml:space="preserve">Note: g/m</w:t>
-      </w:r>
-      <m:oMath>
-        <m:sSup>
-          <m:e>
-            <m:r>
-              <m:t>​</m:t>
-            </m:r>
-          </m:e>
-          <m:sup>
-            <m:r>
-              <m:t>3</m:t>
-            </m:r>
-          </m:sup>
-        </m:sSup>
-      </m:oMath>
-      <w:r>
-        <w:t xml:space="preserve"> </w:t>
-      </w:r>
-      <w:r>
-        <w:t xml:space="preserve">works out to be mg/L: g/m</w:t>
-      </w:r>
-      <m:oMath>
-        <m:sSup>
-          <m:e>
-            <m:r>
-              <m:t>​</m:t>
-            </m:r>
-          </m:e>
-          <m:sup>
-            <m:r>
-              <m:t>3</m:t>
-            </m:r>
-          </m:sup>
-        </m:sSup>
-      </m:oMath>
-      <w:r>
-        <w:t xml:space="preserve"> </w:t>
-      </w:r>
-      <w:r>
-        <w:t xml:space="preserve">= g/(100cm)^3 = g/[</w:t>
-      </w:r>
-      <m:oMath>
-        <m:sSup>
-          <m:e>
-            <m:r>
-              <m:t>10</m:t>
-            </m:r>
-          </m:e>
-          <m:sup>
-            <m:r>
-              <m:t>6</m:t>
-            </m:r>
-          </m:sup>
-        </m:sSup>
-      </m:oMath>
-      <w:r>
-        <w:t xml:space="preserve">cm</w:t>
-      </w:r>
-      <m:oMath>
-        <m:sSup>
-          <m:e>
-            <m:r>
-              <m:t>​</m:t>
-            </m:r>
-          </m:e>
-          <m:sup>
-            <m:r>
-              <m:t>3</m:t>
-            </m:r>
-          </m:sup>
-        </m:sSup>
-      </m:oMath>
-      <w:r>
-        <w:t xml:space="preserve">] = mg/</w:t>
-      </w:r>
-      <m:oMath>
-        <m:sSup>
-          <m:e>
-            <m:r>
-              <m:t>10</m:t>
-            </m:r>
-          </m:e>
-          <m:sup>
-            <m:r>
-              <m:t>3</m:t>
-            </m:r>
-          </m:sup>
-        </m:sSup>
-      </m:oMath>
-      <w:r>
-        <w:t xml:space="preserve">cm</w:t>
-      </w:r>
-      <m:oMath>
-        <m:sSup>
-          <m:e>
-            <m:r>
-              <m:t>​</m:t>
-            </m:r>
-          </m:e>
-          <m:sup>
-            <m:r>
-              <m:t>3</m:t>
-            </m:r>
-          </m:sup>
-        </m:sSup>
-      </m:oMath>
-      <w:r>
-        <w:t xml:space="preserve"> </w:t>
-      </w:r>
-      <w:r>
-        <w:t xml:space="preserve">= mg/1000ml = mg/L</w:t>
+      <w:r>
+        <w:t xml:space="preserve"> </w:t>
+      </w:r>
+      <w:r>
+        <w:t xml:space="preserve">= 10.38mg/L</w:t>
       </w:r>
     </w:p>
     <w:p>
@@ -1012,7 +1028,7 @@
         <w:t xml:space="preserve">Think about Hr a bit more precisely. How many hours would it be in full sun? Obviously it’s not going to be 24 hours. How much of it’s body is exposed to direct sunlight? etc. Try to estimate. Explain what you’re doing in the model and why. If it is in shade, Hr will go to zero.</w:t>
       </w:r>
     </w:p>
-    <w:bookmarkEnd w:id="25"/>
+    <w:bookmarkEnd w:id="26"/>
     <w:sectPr/>
   </w:body>
 </w:document>

</xml_diff>